<commit_message>
Dokumentation als PDF gespeichert
Signed-off-by: vohlaan <patrick.burkhardt@gmx.ch>
</commit_message>
<xml_diff>
--- a/Dokumentation.docx
+++ b/Dokumentation.docx
@@ -391,7 +391,7 @@
                 <w:pict>
                   <v:group id="Gruppe 453" o:spid="_x0000_s1026" style="position:absolute;margin-left:193.95pt;margin-top:0;width:245.15pt;height:11in;z-index:251683840;mso-width-percent:400;mso-height-percent:1000;mso-position-horizontal:right;mso-position-horizontal-relative:page;mso-position-vertical:top;mso-position-vertical-relative:page;mso-width-percent:400;mso-height-percent:1000" coordsize="31136,100584" o:gfxdata="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">
                     <v:rect id="Rechteck 459" o:spid="_x0000_s1027" alt="Light vertical" style="position:absolute;width:1385;height:100584;visibility:visible;mso-wrap-style:square;v-text-anchor:middle" o:gfxdata="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" fillcolor="#a8d08d [1945]" stroked="f" strokecolor="white" strokeweight="1pt">
-                      <v:fill r:id="rId8" o:title="" opacity="52428f" color2="white [3212]" o:opacity2="52428f" type="pattern"/>
+                      <v:fill r:id="rId9" o:title="" opacity="52428f" color2="white [3212]" o:opacity2="52428f" type="pattern"/>
                       <v:shadow color="#d8d8d8" offset="3pt,3pt"/>
                     </v:rect>
                     <v:rect id="Rechteck 460" o:spid="_x0000_s1028" style="position:absolute;left:1246;width:29718;height:100584;visibility:visible;mso-wrap-style:square;v-text-anchor:top" o:gfxdata="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" fillcolor="#a8d08d [1945]" stroked="f" strokecolor="#d8d8d8"/>
@@ -628,7 +628,6 @@
                                         <w:szCs w:val="72"/>
                                       </w:rPr>
                                     </w:pPr>
-                                    <w:proofErr w:type="spellStart"/>
                                     <w:r>
                                       <w:rPr>
                                         <w:color w:val="FFFFFF" w:themeColor="background1"/>
@@ -637,7 +636,6 @@
                                       </w:rPr>
                                       <w:t>SBBurkhardt</w:t>
                                     </w:r>
-                                    <w:proofErr w:type="spellEnd"/>
                                   </w:p>
                                 </w:sdtContent>
                               </w:sdt>
@@ -686,7 +684,6 @@
                                   <w:szCs w:val="72"/>
                                 </w:rPr>
                               </w:pPr>
-                              <w:proofErr w:type="spellStart"/>
                               <w:r>
                                 <w:rPr>
                                   <w:color w:val="FFFFFF" w:themeColor="background1"/>
@@ -695,7 +692,6 @@
                                 </w:rPr>
                                 <w:t>SBBurkhardt</w:t>
                               </w:r>
-                              <w:proofErr w:type="spellEnd"/>
                             </w:p>
                           </w:sdtContent>
                         </w:sdt>
@@ -744,7 +740,7 @@
                         <pic:cNvPicPr/>
                       </pic:nvPicPr>
                       <pic:blipFill>
-                        <a:blip r:embed="rId9">
+                        <a:blip r:embed="rId10">
                           <a:extLst>
                             <a:ext uri="{28A0092B-C50C-407E-A947-70E740481C1C}">
                               <a14:useLocalDpi xmlns:a14="http://schemas.microsoft.com/office/drawing/2010/main" val="0"/>
@@ -796,13 +792,8 @@
       </w:pPr>
       <w:r>
         <w:lastRenderedPageBreak/>
-        <w:t xml:space="preserve">Projektdokumentation </w:t>
-      </w:r>
-      <w:proofErr w:type="spellStart"/>
-      <w:r>
-        <w:t>SBBurkhardt</w:t>
-      </w:r>
-      <w:proofErr w:type="spellEnd"/>
+        <w:t>Projektdokumentation SBBurkhardt</w:t>
+      </w:r>
     </w:p>
     <w:p>
       <w:pPr>
@@ -864,7 +855,7 @@
           <w:r>
             <w:fldChar w:fldCharType="separate"/>
           </w:r>
-          <w:hyperlink w:anchor="_Toc512343541" w:history="1">
+          <w:hyperlink w:anchor="_Toc512346533" w:history="1">
             <w:r>
               <w:rPr>
                 <w:rStyle w:val="Hyperlink"/>
@@ -891,7 +882,7 @@
                 <w:noProof/>
                 <w:webHidden/>
               </w:rPr>
-              <w:instrText xml:space="preserve"> PAGEREF _Toc512343541 \h </w:instrText>
+              <w:instrText xml:space="preserve"> PAGEREF _Toc512346533 \h </w:instrText>
             </w:r>
             <w:r>
               <w:rPr>
@@ -934,7 +925,7 @@
               <w:lang w:eastAsia="de-CH"/>
             </w:rPr>
           </w:pPr>
-          <w:hyperlink w:anchor="_Toc512343542" w:history="1">
+          <w:hyperlink w:anchor="_Toc512346534" w:history="1">
             <w:r>
               <w:rPr>
                 <w:rStyle w:val="Hyperlink"/>
@@ -961,7 +952,7 @@
                 <w:noProof/>
                 <w:webHidden/>
               </w:rPr>
-              <w:instrText xml:space="preserve"> PAGEREF _Toc512343542 \h </w:instrText>
+              <w:instrText xml:space="preserve"> PAGEREF _Toc512346534 \h </w:instrText>
             </w:r>
             <w:r>
               <w:rPr>
@@ -1004,7 +995,7 @@
               <w:lang w:eastAsia="de-CH"/>
             </w:rPr>
           </w:pPr>
-          <w:hyperlink w:anchor="_Toc512343543" w:history="1">
+          <w:hyperlink w:anchor="_Toc512346535" w:history="1">
             <w:r>
               <w:rPr>
                 <w:rStyle w:val="Hyperlink"/>
@@ -1031,7 +1022,7 @@
                 <w:noProof/>
                 <w:webHidden/>
               </w:rPr>
-              <w:instrText xml:space="preserve"> PAGEREF _Toc512343543 \h </w:instrText>
+              <w:instrText xml:space="preserve"> PAGEREF _Toc512346535 \h </w:instrText>
             </w:r>
             <w:r>
               <w:rPr>
@@ -1074,13 +1065,13 @@
               <w:lang w:eastAsia="de-CH"/>
             </w:rPr>
           </w:pPr>
-          <w:hyperlink w:anchor="_Toc512343544" w:history="1">
+          <w:hyperlink w:anchor="_Toc512346536" w:history="1">
             <w:r>
               <w:rPr>
                 <w:rStyle w:val="Hyperlink"/>
                 <w:noProof/>
               </w:rPr>
-              <w:t>Usecases und Aktivitätendiagramme</w:t>
+              <w:t>Usecases und Aktivitätendiagramme:</w:t>
             </w:r>
             <w:r>
               <w:rPr>
@@ -1101,7 +1092,7 @@
                 <w:noProof/>
                 <w:webHidden/>
               </w:rPr>
-              <w:instrText xml:space="preserve"> PAGEREF _Toc512343544 \h </w:instrText>
+              <w:instrText xml:space="preserve"> PAGEREF _Toc512346536 \h </w:instrText>
             </w:r>
             <w:r>
               <w:rPr>
@@ -1144,7 +1135,7 @@
               <w:lang w:eastAsia="de-CH"/>
             </w:rPr>
           </w:pPr>
-          <w:hyperlink w:anchor="_Toc512343545" w:history="1">
+          <w:hyperlink w:anchor="_Toc512346537" w:history="1">
             <w:r>
               <w:rPr>
                 <w:rStyle w:val="Hyperlink"/>
@@ -1171,7 +1162,7 @@
                 <w:noProof/>
                 <w:webHidden/>
               </w:rPr>
-              <w:instrText xml:space="preserve"> PAGEREF _Toc512343545 \h </w:instrText>
+              <w:instrText xml:space="preserve"> PAGEREF _Toc512346537 \h </w:instrText>
             </w:r>
             <w:r>
               <w:rPr>
@@ -1214,13 +1205,13 @@
               <w:lang w:eastAsia="de-CH"/>
             </w:rPr>
           </w:pPr>
-          <w:hyperlink w:anchor="_Toc512343546" w:history="1">
+          <w:hyperlink w:anchor="_Toc512346538" w:history="1">
             <w:r>
               <w:rPr>
                 <w:rStyle w:val="Hyperlink"/>
                 <w:noProof/>
               </w:rPr>
-              <w:t>Installationsanleitung</w:t>
+              <w:t>Installation / Deinstallation</w:t>
             </w:r>
             <w:r>
               <w:rPr>
@@ -1241,7 +1232,7 @@
                 <w:noProof/>
                 <w:webHidden/>
               </w:rPr>
-              <w:instrText xml:space="preserve"> PAGEREF _Toc512343546 \h </w:instrText>
+              <w:instrText xml:space="preserve"> PAGEREF _Toc512346538 \h </w:instrText>
             </w:r>
             <w:r>
               <w:rPr>
@@ -1261,7 +1252,7 @@
                 <w:noProof/>
                 <w:webHidden/>
               </w:rPr>
-              <w:t>7</w:t>
+              <w:t>6</w:t>
             </w:r>
             <w:r>
               <w:rPr>
@@ -1284,7 +1275,7 @@
               <w:lang w:eastAsia="de-CH"/>
             </w:rPr>
           </w:pPr>
-          <w:hyperlink w:anchor="_Toc512343547" w:history="1">
+          <w:hyperlink w:anchor="_Toc512346539" w:history="1">
             <w:r>
               <w:rPr>
                 <w:rStyle w:val="Hyperlink"/>
@@ -1311,7 +1302,7 @@
                 <w:noProof/>
                 <w:webHidden/>
               </w:rPr>
-              <w:instrText xml:space="preserve"> PAGEREF _Toc512343547 \h </w:instrText>
+              <w:instrText xml:space="preserve"> PAGEREF _Toc512346539 \h </w:instrText>
             </w:r>
             <w:r>
               <w:rPr>
@@ -1331,7 +1322,7 @@
                 <w:noProof/>
                 <w:webHidden/>
               </w:rPr>
-              <w:t>7</w:t>
+              <w:t>6</w:t>
             </w:r>
             <w:r>
               <w:rPr>
@@ -1354,7 +1345,7 @@
               <w:lang w:eastAsia="de-CH"/>
             </w:rPr>
           </w:pPr>
-          <w:hyperlink w:anchor="_Toc512343548" w:history="1">
+          <w:hyperlink w:anchor="_Toc512346540" w:history="1">
             <w:r>
               <w:rPr>
                 <w:rStyle w:val="Hyperlink"/>
@@ -1381,7 +1372,7 @@
                 <w:noProof/>
                 <w:webHidden/>
               </w:rPr>
-              <w:instrText xml:space="preserve"> PAGEREF _Toc512343548 \h </w:instrText>
+              <w:instrText xml:space="preserve"> PAGEREF _Toc512346540 \h </w:instrText>
             </w:r>
             <w:r>
               <w:rPr>
@@ -1424,7 +1415,7 @@
               <w:lang w:eastAsia="de-CH"/>
             </w:rPr>
           </w:pPr>
-          <w:hyperlink w:anchor="_Toc512343549" w:history="1">
+          <w:hyperlink w:anchor="_Toc512346541" w:history="1">
             <w:r>
               <w:rPr>
                 <w:rStyle w:val="Hyperlink"/>
@@ -1451,7 +1442,7 @@
                 <w:noProof/>
                 <w:webHidden/>
               </w:rPr>
-              <w:instrText xml:space="preserve"> PAGEREF _Toc512343549 \h </w:instrText>
+              <w:instrText xml:space="preserve"> PAGEREF _Toc512346541 \h </w:instrText>
             </w:r>
             <w:r>
               <w:rPr>
@@ -1471,7 +1462,7 @@
                 <w:noProof/>
                 <w:webHidden/>
               </w:rPr>
-              <w:t>7</w:t>
+              <w:t>8</w:t>
             </w:r>
             <w:r>
               <w:rPr>
@@ -1494,7 +1485,7 @@
               <w:lang w:eastAsia="de-CH"/>
             </w:rPr>
           </w:pPr>
-          <w:hyperlink w:anchor="_Toc512343550" w:history="1">
+          <w:hyperlink w:anchor="_Toc512346542" w:history="1">
             <w:r>
               <w:rPr>
                 <w:rStyle w:val="Hyperlink"/>
@@ -1521,7 +1512,7 @@
                 <w:noProof/>
                 <w:webHidden/>
               </w:rPr>
-              <w:instrText xml:space="preserve"> PAGEREF _Toc512343550 \h </w:instrText>
+              <w:instrText xml:space="preserve"> PAGEREF _Toc512346542 \h </w:instrText>
             </w:r>
             <w:r>
               <w:rPr>
@@ -1574,7 +1565,7 @@
       <w:pPr>
         <w:pStyle w:val="berschrift1"/>
       </w:pPr>
-      <w:bookmarkStart w:id="0" w:name="_Toc512343541"/>
+      <w:bookmarkStart w:id="0" w:name="_Toc512346533"/>
       <w:r>
         <w:t>Einleitung</w:t>
       </w:r>
@@ -1611,22 +1602,14 @@
     </w:p>
     <w:p>
       <w:r>
-        <w:t xml:space="preserve">Zur Hilfe hatten wir eine von </w:t>
-      </w:r>
-      <w:proofErr w:type="spellStart"/>
-      <w:r>
-        <w:t>Opendata</w:t>
-      </w:r>
-      <w:proofErr w:type="spellEnd"/>
-      <w:r>
-        <w:t xml:space="preserve"> bereitgestellte API. Diese hat alle benötigten Daten geholt. Unser Programmieraufwand war vor allem diese Daten in eine Überschaubare Form zu packen. </w:t>
+        <w:t xml:space="preserve">Zur Hilfe hatten wir eine von Opendata bereitgestellte API. Diese hat alle benötigten Daten geholt. Unser Programmieraufwand war vor allem diese Daten in eine Überschaubare Form zu packen. </w:t>
       </w:r>
     </w:p>
     <w:p>
       <w:pPr>
         <w:pStyle w:val="berschrift1"/>
       </w:pPr>
-      <w:bookmarkStart w:id="1" w:name="_Toc512343542"/>
+      <w:bookmarkStart w:id="1" w:name="_Toc512346534"/>
       <w:r>
         <w:t>Zweck dieses Dokuments:</w:t>
       </w:r>
@@ -1647,7 +1630,7 @@
       <w:pPr>
         <w:pStyle w:val="berschrift1"/>
       </w:pPr>
-      <w:bookmarkStart w:id="2" w:name="_Toc512343543"/>
+      <w:bookmarkStart w:id="2" w:name="_Toc512346535"/>
       <w:r>
         <w:t>Was wurde umgesetzt?</w:t>
       </w:r>
@@ -1943,7 +1926,7 @@
           </mc:Choice>
           <mc:Fallback>
             <w:pict>
-              <v:shapetype w14:anchorId="03341CF3" id="_x0000_t13" coordsize="21600,21600" o:spt="13" adj="16200,5400" path="m@0,l@0@1,0@1,0@2@0@2@0,21600,21600,10800xe">
+              <v:shapetype w14:anchorId="0C4F3C49" id="_x0000_t13" coordsize="21600,21600" o:spt="13" adj="16200,5400" path="m@0,l@0@1,0@1,0@2@0@2@0,21600,21600,10800xe">
                 <v:stroke joinstyle="miter"/>
                 <v:formulas>
                   <v:f eqn="val #0"/>
@@ -2036,7 +2019,7 @@
           </mc:Choice>
           <mc:Fallback>
             <w:pict>
-              <v:shape w14:anchorId="00588688" id="Multiplizieren 7" o:spid="_x0000_s1026" style="position:absolute;margin-left:-27.4pt;margin-top:285.5pt;width:38.5pt;height:38.5pt;z-index:251661312;visibility:visible;mso-wrap-style:square;mso-wrap-distance-left:9pt;mso-wrap-distance-top:0;mso-wrap-distance-right:9pt;mso-wrap-distance-bottom:0;mso-position-horizontal:absolute;mso-position-horizontal-relative:text;mso-position-vertical:absolute;mso-position-vertical-relative:text;v-text-anchor:middle" coordsize="489096,489096" o:gfxdata="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" path="m76797,158140l158140,76797r86408,86409l330956,76797r81343,81343l325890,244548r86409,86408l330956,412299,244548,325890r-86408,86409l76797,330956r86409,-86408l76797,158140xe" fillcolor="#c00000" strokecolor="red" strokeweight="1pt">
+              <v:shape w14:anchorId="28F4856C" id="Multiplizieren 7" o:spid="_x0000_s1026" style="position:absolute;margin-left:-27.4pt;margin-top:285.5pt;width:38.5pt;height:38.5pt;z-index:251661312;visibility:visible;mso-wrap-style:square;mso-wrap-distance-left:9pt;mso-wrap-distance-top:0;mso-wrap-distance-right:9pt;mso-wrap-distance-bottom:0;mso-position-horizontal:absolute;mso-position-horizontal-relative:text;mso-position-vertical:absolute;mso-position-vertical-relative:text;v-text-anchor:middle" coordsize="489096,489096" o:gfxdata="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" path="m76797,158140l158140,76797r86408,86409l330956,76797r81343,81343l325890,244548r86409,86408l330956,412299,244548,325890r-86408,86409l76797,330956r86409,-86408l76797,158140xe" fillcolor="#c00000" strokecolor="red" strokeweight="1pt">
                 <v:stroke joinstyle="miter"/>
                 <v:path arrowok="t" o:connecttype="custom" o:connectlocs="76797,158140;158140,76797;244548,163206;330956,76797;412299,158140;325890,244548;412299,330956;330956,412299;244548,325890;158140,412299;76797,330956;163206,244548;76797,158140" o:connectangles="0,0,0,0,0,0,0,0,0,0,0,0,0"/>
               </v:shape>
@@ -2111,7 +2094,7 @@
           </mc:Choice>
           <mc:Fallback>
             <w:pict>
-              <v:shape w14:anchorId="7E3CCAE5" id="Pfeil nach rechts 9" o:spid="_x0000_s1026" type="#_x0000_t13" style="position:absolute;margin-left:-21.05pt;margin-top:255.8pt;width:25.8pt;height:25.8pt;z-index:251662336;visibility:visible;mso-wrap-style:square;mso-width-percent:0;mso-wrap-distance-left:9pt;mso-wrap-distance-top:0;mso-wrap-distance-right:9pt;mso-wrap-distance-bottom:0;mso-position-horizontal:absolute;mso-position-horizontal-relative:text;mso-position-vertical:absolute;mso-position-vertical-relative:text;mso-width-percent:0;mso-width-relative:margin;v-text-anchor:middle" o:gfxdata="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" adj="10800" fillcolor="#70ad47 [3209]" strokecolor="#375623 [1609]" strokeweight="1pt"/>
+              <v:shape w14:anchorId="40E270DD" id="Pfeil nach rechts 9" o:spid="_x0000_s1026" type="#_x0000_t13" style="position:absolute;margin-left:-21.05pt;margin-top:255.8pt;width:25.8pt;height:25.8pt;z-index:251662336;visibility:visible;mso-wrap-style:square;mso-width-percent:0;mso-wrap-distance-left:9pt;mso-wrap-distance-top:0;mso-wrap-distance-right:9pt;mso-wrap-distance-bottom:0;mso-position-horizontal:absolute;mso-position-horizontal-relative:text;mso-position-vertical:absolute;mso-position-vertical-relative:text;mso-width-percent:0;mso-width-relative:margin;v-text-anchor:middle" o:gfxdata="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" adj="10800" fillcolor="#70ad47 [3209]" strokecolor="#375623 [1609]" strokeweight="1pt"/>
             </w:pict>
           </mc:Fallback>
         </mc:AlternateContent>
@@ -2183,7 +2166,7 @@
           </mc:Choice>
           <mc:Fallback>
             <w:pict>
-              <v:rect w14:anchorId="5F3ABDA3" id="Rechteck 19" o:spid="_x0000_s1026" style="position:absolute;margin-left:-27.8pt;margin-top:223.7pt;width:32.2pt;height:10.75pt;z-index:251673600;visibility:visible;mso-wrap-style:square;mso-width-percent:0;mso-wrap-distance-left:9pt;mso-wrap-distance-top:0;mso-wrap-distance-right:9pt;mso-wrap-distance-bottom:0;mso-position-horizontal:absolute;mso-position-horizontal-relative:text;mso-position-vertical:absolute;mso-position-vertical-relative:text;mso-width-percent:0;mso-width-relative:margin;v-text-anchor:middle" o:gfxdata="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" fillcolor="#4472c4 [3204]" strokecolor="#1f3763 [1604]" strokeweight="1pt"/>
+              <v:rect w14:anchorId="51630055" id="Rechteck 19" o:spid="_x0000_s1026" style="position:absolute;margin-left:-27.8pt;margin-top:223.7pt;width:32.2pt;height:10.75pt;z-index:251673600;visibility:visible;mso-wrap-style:square;mso-width-percent:0;mso-wrap-distance-left:9pt;mso-wrap-distance-top:0;mso-wrap-distance-right:9pt;mso-wrap-distance-bottom:0;mso-position-horizontal:absolute;mso-position-horizontal-relative:text;mso-position-vertical:absolute;mso-position-vertical-relative:text;mso-width-percent:0;mso-width-relative:margin;v-text-anchor:middle" o:gfxdata="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" fillcolor="#4472c4 [3204]" strokecolor="#1f3763 [1604]" strokeweight="1pt"/>
             </w:pict>
           </mc:Fallback>
         </mc:AlternateContent>
@@ -2255,7 +2238,7 @@
           </mc:Choice>
           <mc:Fallback>
             <w:pict>
-              <v:shape w14:anchorId="5CC6E638" id="Pfeil nach rechts 18" o:spid="_x0000_s1026" type="#_x0000_t13" style="position:absolute;margin-left:-21.75pt;margin-top:173.85pt;width:25.8pt;height:25.8pt;z-index:251672576;visibility:visible;mso-wrap-style:square;mso-width-percent:0;mso-wrap-distance-left:9pt;mso-wrap-distance-top:0;mso-wrap-distance-right:9pt;mso-wrap-distance-bottom:0;mso-position-horizontal:absolute;mso-position-horizontal-relative:text;mso-position-vertical:absolute;mso-position-vertical-relative:text;mso-width-percent:0;mso-width-relative:margin;v-text-anchor:middle" o:gfxdata="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" adj="10800" fillcolor="#70ad47 [3209]" strokecolor="#375623 [1609]" strokeweight="1pt"/>
+              <v:shape w14:anchorId="6B3D657F" id="Pfeil nach rechts 18" o:spid="_x0000_s1026" type="#_x0000_t13" style="position:absolute;margin-left:-21.75pt;margin-top:173.85pt;width:25.8pt;height:25.8pt;z-index:251672576;visibility:visible;mso-wrap-style:square;mso-width-percent:0;mso-wrap-distance-left:9pt;mso-wrap-distance-top:0;mso-wrap-distance-right:9pt;mso-wrap-distance-bottom:0;mso-position-horizontal:absolute;mso-position-horizontal-relative:text;mso-position-vertical:absolute;mso-position-vertical-relative:text;mso-width-percent:0;mso-width-relative:margin;v-text-anchor:middle" o:gfxdata="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" adj="10800" fillcolor="#70ad47 [3209]" strokecolor="#375623 [1609]" strokeweight="1pt"/>
             </w:pict>
           </mc:Fallback>
         </mc:AlternateContent>
@@ -2327,7 +2310,7 @@
           </mc:Choice>
           <mc:Fallback>
             <w:pict>
-              <v:shape w14:anchorId="1E37BF62" id="Pfeil nach rechts 17" o:spid="_x0000_s1026" type="#_x0000_t13" style="position:absolute;margin-left:-21.6pt;margin-top:132.7pt;width:25.8pt;height:25.8pt;z-index:251670528;visibility:visible;mso-wrap-style:square;mso-width-percent:0;mso-wrap-distance-left:9pt;mso-wrap-distance-top:0;mso-wrap-distance-right:9pt;mso-wrap-distance-bottom:0;mso-position-horizontal:absolute;mso-position-horizontal-relative:text;mso-position-vertical:absolute;mso-position-vertical-relative:text;mso-width-percent:0;mso-width-relative:margin;v-text-anchor:middle" o:gfxdata="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" adj="10800" fillcolor="#70ad47 [3209]" strokecolor="#375623 [1609]" strokeweight="1pt"/>
+              <v:shape w14:anchorId="20B5ACA4" id="Pfeil nach rechts 17" o:spid="_x0000_s1026" type="#_x0000_t13" style="position:absolute;margin-left:-21.6pt;margin-top:132.7pt;width:25.8pt;height:25.8pt;z-index:251670528;visibility:visible;mso-wrap-style:square;mso-width-percent:0;mso-wrap-distance-left:9pt;mso-wrap-distance-top:0;mso-wrap-distance-right:9pt;mso-wrap-distance-bottom:0;mso-position-horizontal:absolute;mso-position-horizontal-relative:text;mso-position-vertical:absolute;mso-position-vertical-relative:text;mso-width-percent:0;mso-width-relative:margin;v-text-anchor:middle" o:gfxdata="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" adj="10800" fillcolor="#70ad47 [3209]" strokecolor="#375623 [1609]" strokeweight="1pt"/>
             </w:pict>
           </mc:Fallback>
         </mc:AlternateContent>
@@ -2399,7 +2382,7 @@
           </mc:Choice>
           <mc:Fallback>
             <w:pict>
-              <v:shape w14:anchorId="2764F69B" id="Pfeil nach rechts 16" o:spid="_x0000_s1026" type="#_x0000_t13" style="position:absolute;margin-left:-21.6pt;margin-top:78.8pt;width:25.8pt;height:25.8pt;z-index:251668480;visibility:visible;mso-wrap-style:square;mso-width-percent:0;mso-wrap-distance-left:9pt;mso-wrap-distance-top:0;mso-wrap-distance-right:9pt;mso-wrap-distance-bottom:0;mso-position-horizontal:absolute;mso-position-horizontal-relative:text;mso-position-vertical:absolute;mso-position-vertical-relative:text;mso-width-percent:0;mso-width-relative:margin;v-text-anchor:middle" o:gfxdata="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" adj="10800" fillcolor="#70ad47 [3209]" strokecolor="#375623 [1609]" strokeweight="1pt"/>
+              <v:shape w14:anchorId="72D22C46" id="Pfeil nach rechts 16" o:spid="_x0000_s1026" type="#_x0000_t13" style="position:absolute;margin-left:-21.6pt;margin-top:78.8pt;width:25.8pt;height:25.8pt;z-index:251668480;visibility:visible;mso-wrap-style:square;mso-width-percent:0;mso-wrap-distance-left:9pt;mso-wrap-distance-top:0;mso-wrap-distance-right:9pt;mso-wrap-distance-bottom:0;mso-position-horizontal:absolute;mso-position-horizontal-relative:text;mso-position-vertical:absolute;mso-position-vertical-relative:text;mso-width-percent:0;mso-width-relative:margin;v-text-anchor:middle" o:gfxdata="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" adj="10800" fillcolor="#70ad47 [3209]" strokecolor="#375623 [1609]" strokeweight="1pt"/>
             </w:pict>
           </mc:Fallback>
         </mc:AlternateContent>
@@ -2471,7 +2454,7 @@
           </mc:Choice>
           <mc:Fallback>
             <w:pict>
-              <v:shape w14:anchorId="519CB3B1" id="Pfeil nach rechts 15" o:spid="_x0000_s1026" type="#_x0000_t13" style="position:absolute;margin-left:-21.9pt;margin-top:32.2pt;width:25.8pt;height:25.8pt;z-index:251666432;visibility:visible;mso-wrap-style:square;mso-width-percent:0;mso-wrap-distance-left:9pt;mso-wrap-distance-top:0;mso-wrap-distance-right:9pt;mso-wrap-distance-bottom:0;mso-position-horizontal:absolute;mso-position-horizontal-relative:text;mso-position-vertical:absolute;mso-position-vertical-relative:text;mso-width-percent:0;mso-width-relative:margin;v-text-anchor:middle" o:gfxdata="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" adj="10800" fillcolor="#70ad47 [3209]" strokecolor="#375623 [1609]" strokeweight="1pt"/>
+              <v:shape w14:anchorId="774C6B8C" id="Pfeil nach rechts 15" o:spid="_x0000_s1026" type="#_x0000_t13" style="position:absolute;margin-left:-21.9pt;margin-top:32.2pt;width:25.8pt;height:25.8pt;z-index:251666432;visibility:visible;mso-wrap-style:square;mso-width-percent:0;mso-wrap-distance-left:9pt;mso-wrap-distance-top:0;mso-wrap-distance-right:9pt;mso-wrap-distance-bottom:0;mso-position-horizontal:absolute;mso-position-horizontal-relative:text;mso-position-vertical:absolute;mso-position-vertical-relative:text;mso-width-percent:0;mso-width-relative:margin;v-text-anchor:middle" o:gfxdata="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" adj="10800" fillcolor="#70ad47 [3209]" strokecolor="#375623 [1609]" strokeweight="1pt"/>
             </w:pict>
           </mc:Fallback>
         </mc:AlternateContent>
@@ -2497,7 +2480,7 @@
                     <pic:cNvPicPr/>
                   </pic:nvPicPr>
                   <pic:blipFill>
-                    <a:blip r:embed="rId10"/>
+                    <a:blip r:embed="rId11"/>
                     <a:stretch>
                       <a:fillRect/>
                     </a:stretch>
@@ -2527,38 +2510,20 @@
       <w:pPr>
         <w:pStyle w:val="berschrift1"/>
       </w:pPr>
-      <w:bookmarkStart w:id="3" w:name="_Toc512343544"/>
-      <w:proofErr w:type="spellStart"/>
+      <w:bookmarkStart w:id="3" w:name="_Toc512346536"/>
       <w:r>
         <w:lastRenderedPageBreak/>
-        <w:t>Usecases</w:t>
-      </w:r>
-      <w:proofErr w:type="spellEnd"/>
-      <w:r>
-        <w:t xml:space="preserve"> und </w:t>
-      </w:r>
-      <w:proofErr w:type="spellStart"/>
-      <w:r>
-        <w:t>Aktivitätendiagramme</w:t>
+        <w:t>Usecases und Aktivitätendiagramme</w:t>
+      </w:r>
+      <w:r>
+        <w:t>:</w:t>
       </w:r>
       <w:bookmarkEnd w:id="3"/>
-      <w:proofErr w:type="spellEnd"/>
-      <w:r>
-        <w:t>:</w:t>
-      </w:r>
     </w:p>
     <w:p/>
     <w:p>
       <w:r>
-        <w:t xml:space="preserve">Dieses </w:t>
-      </w:r>
-      <w:proofErr w:type="spellStart"/>
-      <w:r>
-        <w:t>Usecase</w:t>
-      </w:r>
-      <w:proofErr w:type="spellEnd"/>
-      <w:r>
-        <w:t>-Diagramm habe ich zur Planung erstellt.</w:t>
+        <w:t>Dieses Usecase-Diagramm habe ich zur Planung erstellt.</w:t>
       </w:r>
       <w:r>
         <w:rPr>
@@ -2588,7 +2553,7 @@
                     <pic:cNvPicPr/>
                   </pic:nvPicPr>
                   <pic:blipFill>
-                    <a:blip r:embed="rId11"/>
+                    <a:blip r:embed="rId12"/>
                     <a:stretch>
                       <a:fillRect/>
                     </a:stretch>
@@ -2640,7 +2605,7 @@
                     <pic:cNvPicPr/>
                   </pic:nvPicPr>
                   <pic:blipFill>
-                    <a:blip r:embed="rId12">
+                    <a:blip r:embed="rId13">
                       <a:extLst>
                         <a:ext uri="{28A0092B-C50C-407E-A947-70E740481C1C}">
                           <a14:useLocalDpi xmlns:a14="http://schemas.microsoft.com/office/drawing/2010/main" val="0"/>
@@ -2690,74 +2655,13 @@
           <w:lang w:eastAsia="de-CH"/>
         </w:rPr>
         <w:drawing>
-          <wp:anchor distT="0" distB="0" distL="114300" distR="114300" simplePos="0" relativeHeight="251659264" behindDoc="1" locked="0" layoutInCell="1" allowOverlap="1">
-            <wp:simplePos x="0" y="0"/>
-            <wp:positionH relativeFrom="column">
-              <wp:posOffset>2748280</wp:posOffset>
-            </wp:positionH>
-            <wp:positionV relativeFrom="paragraph">
-              <wp:posOffset>47625</wp:posOffset>
-            </wp:positionV>
-            <wp:extent cx="3570605" cy="2333625"/>
-            <wp:effectExtent l="0" t="0" r="0" b="0"/>
-            <wp:wrapNone/>
-            <wp:docPr id="3" name="Grafik 3"/>
-            <wp:cNvGraphicFramePr>
-              <a:graphicFrameLocks xmlns:a="http://schemas.openxmlformats.org/drawingml/2006/main" noChangeAspect="1"/>
-            </wp:cNvGraphicFramePr>
-            <a:graphic xmlns:a="http://schemas.openxmlformats.org/drawingml/2006/main">
-              <a:graphicData uri="http://schemas.openxmlformats.org/drawingml/2006/picture">
-                <pic:pic xmlns:pic="http://schemas.openxmlformats.org/drawingml/2006/picture">
-                  <pic:nvPicPr>
-                    <pic:cNvPr id="1" name=""/>
-                    <pic:cNvPicPr/>
-                  </pic:nvPicPr>
-                  <pic:blipFill>
-                    <a:blip r:embed="rId13">
-                      <a:extLst>
-                        <a:ext uri="{28A0092B-C50C-407E-A947-70E740481C1C}">
-                          <a14:useLocalDpi xmlns:a14="http://schemas.microsoft.com/office/drawing/2010/main" val="0"/>
-                        </a:ext>
-                      </a:extLst>
-                    </a:blip>
-                    <a:stretch>
-                      <a:fillRect/>
-                    </a:stretch>
-                  </pic:blipFill>
-                  <pic:spPr>
-                    <a:xfrm>
-                      <a:off x="0" y="0"/>
-                      <a:ext cx="3570605" cy="2333625"/>
-                    </a:xfrm>
-                    <a:prstGeom prst="rect">
-                      <a:avLst/>
-                    </a:prstGeom>
-                  </pic:spPr>
-                </pic:pic>
-              </a:graphicData>
-            </a:graphic>
-            <wp14:sizeRelH relativeFrom="page">
-              <wp14:pctWidth>0</wp14:pctWidth>
-            </wp14:sizeRelH>
-            <wp14:sizeRelV relativeFrom="page">
-              <wp14:pctHeight>0</wp14:pctHeight>
-            </wp14:sizeRelV>
-          </wp:anchor>
-        </w:drawing>
-      </w:r>
-      <w:r>
-        <w:rPr>
-          <w:noProof/>
-          <w:lang w:eastAsia="de-CH"/>
-        </w:rPr>
-        <w:drawing>
           <wp:anchor distT="0" distB="0" distL="114300" distR="114300" simplePos="0" relativeHeight="251658240" behindDoc="1" locked="0" layoutInCell="1" allowOverlap="1">
             <wp:simplePos x="0" y="0"/>
             <wp:positionH relativeFrom="column">
-              <wp:posOffset>-318770</wp:posOffset>
+              <wp:posOffset>-559699</wp:posOffset>
             </wp:positionH>
             <wp:positionV relativeFrom="paragraph">
-              <wp:posOffset>2414725</wp:posOffset>
+              <wp:posOffset>2414270</wp:posOffset>
             </wp:positionV>
             <wp:extent cx="4017010" cy="2400300"/>
             <wp:effectExtent l="0" t="0" r="2540" b="0"/>
@@ -2807,6 +2711,67 @@
         </w:drawing>
       </w:r>
       <w:r>
+        <w:rPr>
+          <w:noProof/>
+          <w:lang w:eastAsia="de-CH"/>
+        </w:rPr>
+        <w:drawing>
+          <wp:anchor distT="0" distB="0" distL="114300" distR="114300" simplePos="0" relativeHeight="251659264" behindDoc="1" locked="0" layoutInCell="1" allowOverlap="1">
+            <wp:simplePos x="0" y="0"/>
+            <wp:positionH relativeFrom="column">
+              <wp:posOffset>2748280</wp:posOffset>
+            </wp:positionH>
+            <wp:positionV relativeFrom="paragraph">
+              <wp:posOffset>47625</wp:posOffset>
+            </wp:positionV>
+            <wp:extent cx="3570605" cy="2333625"/>
+            <wp:effectExtent l="0" t="0" r="0" b="0"/>
+            <wp:wrapNone/>
+            <wp:docPr id="3" name="Grafik 3"/>
+            <wp:cNvGraphicFramePr>
+              <a:graphicFrameLocks xmlns:a="http://schemas.openxmlformats.org/drawingml/2006/main" noChangeAspect="1"/>
+            </wp:cNvGraphicFramePr>
+            <a:graphic xmlns:a="http://schemas.openxmlformats.org/drawingml/2006/main">
+              <a:graphicData uri="http://schemas.openxmlformats.org/drawingml/2006/picture">
+                <pic:pic xmlns:pic="http://schemas.openxmlformats.org/drawingml/2006/picture">
+                  <pic:nvPicPr>
+                    <pic:cNvPr id="1" name=""/>
+                    <pic:cNvPicPr/>
+                  </pic:nvPicPr>
+                  <pic:blipFill>
+                    <a:blip r:embed="rId15">
+                      <a:extLst>
+                        <a:ext uri="{28A0092B-C50C-407E-A947-70E740481C1C}">
+                          <a14:useLocalDpi xmlns:a14="http://schemas.microsoft.com/office/drawing/2010/main" val="0"/>
+                        </a:ext>
+                      </a:extLst>
+                    </a:blip>
+                    <a:stretch>
+                      <a:fillRect/>
+                    </a:stretch>
+                  </pic:blipFill>
+                  <pic:spPr>
+                    <a:xfrm>
+                      <a:off x="0" y="0"/>
+                      <a:ext cx="3570605" cy="2333625"/>
+                    </a:xfrm>
+                    <a:prstGeom prst="rect">
+                      <a:avLst/>
+                    </a:prstGeom>
+                  </pic:spPr>
+                </pic:pic>
+              </a:graphicData>
+            </a:graphic>
+            <wp14:sizeRelH relativeFrom="page">
+              <wp14:pctWidth>0</wp14:pctWidth>
+            </wp14:sizeRelH>
+            <wp14:sizeRelV relativeFrom="page">
+              <wp14:pctHeight>0</wp14:pctHeight>
+            </wp14:sizeRelV>
+          </wp:anchor>
+        </w:drawing>
+      </w:r>
+      <w:r>
         <w:br w:type="page"/>
       </w:r>
     </w:p>
@@ -2814,7 +2779,7 @@
       <w:pPr>
         <w:pStyle w:val="berschrift1"/>
       </w:pPr>
-      <w:bookmarkStart w:id="4" w:name="_Toc512343545"/>
+      <w:bookmarkStart w:id="4" w:name="_Toc512346537"/>
       <w:r>
         <w:lastRenderedPageBreak/>
         <w:t>Testfälle</w:t>
@@ -2898,15 +2863,7 @@
               <w:t xml:space="preserve">User </w:t>
             </w:r>
             <w:r>
-              <w:t>Gibt «</w:t>
-            </w:r>
-            <w:proofErr w:type="spellStart"/>
-            <w:r>
-              <w:t>ber</w:t>
-            </w:r>
-            <w:proofErr w:type="spellEnd"/>
-            <w:r>
-              <w:t>» in das Textfeld ein.</w:t>
+              <w:t>Gibt «ber» in das Textfeld ein.</w:t>
             </w:r>
           </w:p>
         </w:tc>
@@ -3060,18 +3017,10 @@
           </w:tcPr>
           <w:p>
             <w:r>
-              <w:t xml:space="preserve">User gibt «Basel </w:t>
-            </w:r>
-            <w:proofErr w:type="spellStart"/>
-            <w:r>
-              <w:t>SBB»</w:t>
-            </w:r>
-            <w:r>
-              <w:t>in</w:t>
-            </w:r>
-            <w:proofErr w:type="spellEnd"/>
-            <w:r>
-              <w:t xml:space="preserve"> das zweite Textfeld ein.</w:t>
+              <w:t>User gibt «Basel SBB»</w:t>
+            </w:r>
+            <w:r>
+              <w:t>in das zweite Textfeld ein.</w:t>
             </w:r>
           </w:p>
         </w:tc>
@@ -3109,15 +3058,7 @@
           </w:tcPr>
           <w:p>
             <w:r>
-              <w:t xml:space="preserve">Liste mit 4 verschiedenen Verbindungen erscheint in der linken </w:t>
-            </w:r>
-            <w:proofErr w:type="spellStart"/>
-            <w:r>
-              <w:t>ListView</w:t>
-            </w:r>
-            <w:proofErr w:type="spellEnd"/>
-            <w:r>
-              <w:t>.</w:t>
+              <w:t>Liste mit 4 verschiedenen Verbindungen erscheint in der linken ListView.</w:t>
             </w:r>
           </w:p>
         </w:tc>
@@ -3149,15 +3090,7 @@
           </w:tcPr>
           <w:p>
             <w:r>
-              <w:t xml:space="preserve">Die Rechte </w:t>
-            </w:r>
-            <w:proofErr w:type="spellStart"/>
-            <w:r>
-              <w:t>ListView</w:t>
-            </w:r>
-            <w:proofErr w:type="spellEnd"/>
-            <w:r>
-              <w:t xml:space="preserve"> zeigt Abfahrt und Ankunft und deren Gleise.</w:t>
+              <w:t>Die Rechte ListView zeigt Abfahrt und Ankunft und deren Gleise.</w:t>
             </w:r>
           </w:p>
         </w:tc>
@@ -3248,15 +3181,7 @@
           </w:tcPr>
           <w:p>
             <w:r>
-              <w:t xml:space="preserve">Untere </w:t>
-            </w:r>
-            <w:proofErr w:type="spellStart"/>
-            <w:r>
-              <w:t>ListView</w:t>
-            </w:r>
-            <w:proofErr w:type="spellEnd"/>
-            <w:r>
-              <w:t xml:space="preserve"> wird mit Verbindungen gefüllt.</w:t>
+              <w:t>Untere ListView wird mit Verbindungen gefüllt.</w:t>
             </w:r>
           </w:p>
         </w:tc>
@@ -3328,15 +3253,7 @@
           </w:tcPr>
           <w:p>
             <w:r>
-              <w:t>User gibt «</w:t>
-            </w:r>
-            <w:proofErr w:type="spellStart"/>
-            <w:r>
-              <w:t>be</w:t>
-            </w:r>
-            <w:proofErr w:type="spellEnd"/>
-            <w:r>
-              <w:t>» in das Suchfeld ein.</w:t>
+              <w:t>User gibt «be» in das Suchfeld ein.</w:t>
             </w:r>
           </w:p>
         </w:tc>
@@ -3452,22 +3369,12 @@
           </w:p>
           <w:p>
             <w:r>
-              <w:t xml:space="preserve">Ankunft box: kein </w:t>
-            </w:r>
-            <w:proofErr w:type="gramStart"/>
-            <w:r>
-              <w:t>haken</w:t>
-            </w:r>
-            <w:proofErr w:type="gramEnd"/>
-          </w:p>
-          <w:p>
-            <w:proofErr w:type="spellStart"/>
-            <w:r>
-              <w:t>Zeitbox</w:t>
-            </w:r>
-            <w:proofErr w:type="spellEnd"/>
-            <w:r>
-              <w:t>: «</w:t>
+              <w:t>Ankunft box: kein haken</w:t>
+            </w:r>
+          </w:p>
+          <w:p>
+            <w:r>
+              <w:t>Zeitbox: «</w:t>
             </w:r>
             <w:r>
               <w:t>08:10</w:t>
@@ -3514,23 +3421,7 @@
           </w:tcPr>
           <w:p>
             <w:r>
-              <w:t xml:space="preserve">Linke </w:t>
-            </w:r>
-            <w:proofErr w:type="spellStart"/>
-            <w:r>
-              <w:t>ListView</w:t>
-            </w:r>
-            <w:proofErr w:type="spellEnd"/>
-            <w:r>
-              <w:t xml:space="preserve"> zeigt vier </w:t>
-            </w:r>
-            <w:proofErr w:type="spellStart"/>
-            <w:r>
-              <w:t>abfahrtszeiten</w:t>
-            </w:r>
-            <w:proofErr w:type="spellEnd"/>
-            <w:r>
-              <w:t>:</w:t>
+              <w:t>Linke ListView zeigt vier abfahrtszeiten:</w:t>
             </w:r>
           </w:p>
           <w:p>
@@ -3567,15 +3458,7 @@
           </w:tcPr>
           <w:p>
             <w:r>
-              <w:t xml:space="preserve">Rechte </w:t>
-            </w:r>
-            <w:proofErr w:type="spellStart"/>
-            <w:r>
-              <w:t>ListView</w:t>
-            </w:r>
-            <w:proofErr w:type="spellEnd"/>
-            <w:r>
-              <w:t xml:space="preserve"> zeigt:</w:t>
+              <w:t>Rechte ListView zeigt:</w:t>
             </w:r>
           </w:p>
           <w:p>
@@ -3690,15 +3573,7 @@
               <w:t>User Wählt «</w:t>
             </w:r>
             <w:r>
-              <w:t xml:space="preserve">Diese Station auf Google </w:t>
-            </w:r>
-            <w:proofErr w:type="spellStart"/>
-            <w:r>
-              <w:t>Maps</w:t>
-            </w:r>
-            <w:proofErr w:type="spellEnd"/>
-            <w:r>
-              <w:t xml:space="preserve"> anzeigen</w:t>
+              <w:t>Diese Station auf Google Maps anzeigen</w:t>
             </w:r>
             <w:r>
               <w:t>» an.</w:t>
@@ -3716,15 +3591,7 @@
           </w:p>
           <w:p>
             <w:r>
-              <w:t>Google-</w:t>
-            </w:r>
-            <w:proofErr w:type="spellStart"/>
-            <w:r>
-              <w:t>Maps</w:t>
-            </w:r>
-            <w:proofErr w:type="spellEnd"/>
-            <w:r>
-              <w:t xml:space="preserve"> zeigt </w:t>
+              <w:t xml:space="preserve">Google-Maps zeigt </w:t>
             </w:r>
             <w:r>
               <w:t>die Stadt Bern mit einer Markierung am Bahnhof.</w:t>
@@ -3881,15 +3748,7 @@
               <w:t>teapatricktestmail@gmail.com</w:t>
             </w:r>
             <w:r>
-              <w:t xml:space="preserve"> mit dem Titel «Verbindung | </w:t>
-            </w:r>
-            <w:proofErr w:type="spellStart"/>
-            <w:r>
-              <w:t>SBBurkhardt</w:t>
-            </w:r>
-            <w:proofErr w:type="spellEnd"/>
-            <w:r>
-              <w:t>». Inhalt:</w:t>
+              <w:t xml:space="preserve"> mit dem Titel «Verbindung | SBBurkhardt». Inhalt:</w:t>
             </w:r>
           </w:p>
           <w:p/>
@@ -4029,15 +3888,7 @@
           </w:p>
           <w:p>
             <w:r>
-              <w:t>Google-</w:t>
-            </w:r>
-            <w:proofErr w:type="spellStart"/>
-            <w:r>
-              <w:t>Maps</w:t>
-            </w:r>
-            <w:proofErr w:type="spellEnd"/>
-            <w:r>
-              <w:t xml:space="preserve"> zeigt Verbindung von Basel SBB nach Bern.</w:t>
+              <w:t>Google-Maps zeigt Verbindung von Basel SBB nach Bern.</w:t>
             </w:r>
           </w:p>
         </w:tc>
@@ -4062,16 +3913,24 @@
       <w:pPr>
         <w:pStyle w:val="berschrift1"/>
       </w:pPr>
-      <w:bookmarkStart w:id="5" w:name="_Toc512343546"/>
+      <w:bookmarkStart w:id="5" w:name="_Toc512346538"/>
       <w:r>
         <w:t>I</w:t>
       </w:r>
       <w:r>
-        <w:t>nstallationsanleitung</w:t>
+        <w:t>nstallation</w:t>
+      </w:r>
+      <w:r>
+        <w:t xml:space="preserve"> / Deinstallation</w:t>
       </w:r>
       <w:bookmarkEnd w:id="5"/>
     </w:p>
     <w:p/>
+    <w:p>
+      <w:r>
+        <w:t>Installation</w:t>
+      </w:r>
+    </w:p>
     <w:p>
       <w:pPr>
         <w:pStyle w:val="Listenabsatz"/>
@@ -4083,12 +3942,10 @@
       <w:r>
         <w:t>Der Installer ist von folgender URL herunterzuladen:</w:t>
       </w:r>
-    </w:p>
-    <w:p>
-      <w:pPr>
-        <w:ind w:firstLine="708"/>
-      </w:pPr>
-      <w:hyperlink r:id="rId15" w:history="1">
+      <w:r>
+        <w:br/>
+      </w:r>
+      <w:hyperlink r:id="rId16" w:history="1">
         <w:r>
           <w:rPr>
             <w:rStyle w:val="Hyperlink"/>
@@ -4106,23 +3963,76 @@
         </w:numPr>
       </w:pPr>
       <w:r>
-        <w:t xml:space="preserve">Beim Ausführen der Installationsdatei sind die Anweisungen des </w:t>
-      </w:r>
-      <w:proofErr w:type="spellStart"/>
-      <w:r>
-        <w:t>Installers</w:t>
-      </w:r>
-      <w:proofErr w:type="spellEnd"/>
-      <w:r>
-        <w:t xml:space="preserve"> zu beachten.</w:t>
-      </w:r>
-    </w:p>
-    <w:p/>
+        <w:t>Beim Ausführen der Installationsdatei sind die Anweisungen des Installers zu beachten.</w:t>
+      </w:r>
+      <w:r>
+        <w:br/>
+        <w:t>(Vorschläge des Installers übernehmen.)</w:t>
+      </w:r>
+    </w:p>
+    <w:p>
+      <w:r>
+        <w:t>Deinstallation</w:t>
+      </w:r>
+    </w:p>
+    <w:p>
+      <w:pPr>
+        <w:pStyle w:val="Listenabsatz"/>
+        <w:numPr>
+          <w:ilvl w:val="0"/>
+          <w:numId w:val="2"/>
+        </w:numPr>
+      </w:pPr>
+      <w:r>
+        <w:t>Apps &amp; Features der Systemeinstellungen ist zu öffnen.</w:t>
+      </w:r>
+    </w:p>
+    <w:p>
+      <w:pPr>
+        <w:pStyle w:val="Listenabsatz"/>
+        <w:numPr>
+          <w:ilvl w:val="0"/>
+          <w:numId w:val="2"/>
+        </w:numPr>
+      </w:pPr>
+      <w:r>
+        <w:t>Suche «Fahrplan»</w:t>
+      </w:r>
+    </w:p>
+    <w:p>
+      <w:pPr>
+        <w:pStyle w:val="Listenabsatz"/>
+        <w:numPr>
+          <w:ilvl w:val="0"/>
+          <w:numId w:val="2"/>
+        </w:numPr>
+      </w:pPr>
+      <w:r>
+        <w:t>Klicke Fahrplan an.</w:t>
+      </w:r>
+    </w:p>
+    <w:p>
+      <w:pPr>
+        <w:pStyle w:val="Listenabsatz"/>
+        <w:numPr>
+          <w:ilvl w:val="0"/>
+          <w:numId w:val="2"/>
+        </w:numPr>
+      </w:pPr>
+      <w:r>
+        <w:t>Klicke Deinstallieren an.</w:t>
+      </w:r>
+    </w:p>
+    <w:p>
+      <w:pPr>
+        <w:pStyle w:val="Listenabsatz"/>
+      </w:pPr>
+    </w:p>
     <w:p>
       <w:pPr>
         <w:pStyle w:val="berschrift1"/>
       </w:pPr>
-      <w:bookmarkStart w:id="6" w:name="_Toc512343547"/>
+      <w:bookmarkStart w:id="6" w:name="_Toc512346539"/>
       <w:r>
         <w:t>Eigene Funktion</w:t>
       </w:r>
@@ -4169,7 +4079,7 @@
       <w:pPr>
         <w:pStyle w:val="berschrift1"/>
       </w:pPr>
-      <w:bookmarkStart w:id="7" w:name="_Toc512343548"/>
+      <w:bookmarkStart w:id="7" w:name="_Toc512346540"/>
       <w:r>
         <w:t>Planung</w:t>
       </w:r>
@@ -4264,7 +4174,7 @@
                     <pic:cNvPicPr/>
                   </pic:nvPicPr>
                   <pic:blipFill>
-                    <a:blip r:embed="rId16" cstate="print">
+                    <a:blip r:embed="rId17" cstate="print">
                       <a:extLst>
                         <a:ext uri="{28A0092B-C50C-407E-A947-70E740481C1C}">
                           <a14:useLocalDpi xmlns:a14="http://schemas.microsoft.com/office/drawing/2010/main" val="0"/>
@@ -4319,7 +4229,7 @@
                     <pic:cNvPicPr/>
                   </pic:nvPicPr>
                   <pic:blipFill>
-                    <a:blip r:embed="rId17" cstate="print">
+                    <a:blip r:embed="rId18" cstate="print">
                       <a:extLst>
                         <a:ext uri="{28A0092B-C50C-407E-A947-70E740481C1C}">
                           <a14:useLocalDpi xmlns:a14="http://schemas.microsoft.com/office/drawing/2010/main" val="0"/>
@@ -4407,7 +4317,7 @@
                     <pic:cNvPicPr/>
                   </pic:nvPicPr>
                   <pic:blipFill>
-                    <a:blip r:embed="rId18" cstate="print">
+                    <a:blip r:embed="rId19" cstate="print">
                       <a:extLst>
                         <a:ext uri="{28A0092B-C50C-407E-A947-70E740481C1C}">
                           <a14:useLocalDpi xmlns:a14="http://schemas.microsoft.com/office/drawing/2010/main" val="0"/>
@@ -4468,7 +4378,7 @@
                     <pic:cNvPicPr/>
                   </pic:nvPicPr>
                   <pic:blipFill>
-                    <a:blip r:embed="rId19" cstate="print">
+                    <a:blip r:embed="rId20" cstate="print">
                       <a:extLst>
                         <a:ext uri="{28A0092B-C50C-407E-A947-70E740481C1C}">
                           <a14:useLocalDpi xmlns:a14="http://schemas.microsoft.com/office/drawing/2010/main" val="0"/>
@@ -4503,6 +4413,9 @@
       <w:r>
         <w:t>Station</w:t>
       </w:r>
+      <w:r>
+        <w:t>:</w:t>
+      </w:r>
     </w:p>
     <w:p/>
     <w:p/>
@@ -4511,10 +4424,7 @@
     <w:p/>
     <w:p/>
     <w:p/>
-    <w:p>
-      <w:bookmarkStart w:id="8" w:name="_GoBack"/>
-      <w:bookmarkEnd w:id="8"/>
-    </w:p>
+    <w:p/>
     <w:p>
       <w:r>
         <w:t>«Stationen in meiner Nähe» ist sowohl in der Planung und in der Umsetzung leer geblieben.</w:t>
@@ -4527,12 +4437,12 @@
       <w:pPr>
         <w:pStyle w:val="berschrift1"/>
       </w:pPr>
-      <w:bookmarkStart w:id="9" w:name="_Toc512343549"/>
+      <w:bookmarkStart w:id="8" w:name="_Toc512346541"/>
       <w:r>
         <w:lastRenderedPageBreak/>
         <w:t>Programmierrichtlinien</w:t>
       </w:r>
-      <w:bookmarkEnd w:id="9"/>
+      <w:bookmarkEnd w:id="8"/>
     </w:p>
     <w:p/>
     <w:p>
@@ -4562,7 +4472,6 @@
       <w:r>
         <w:t xml:space="preserve">: </w:t>
       </w:r>
-      <w:proofErr w:type="spellStart"/>
       <w:r>
         <w:t>b</w:t>
       </w:r>
@@ -4572,7 +4481,6 @@
       <w:r>
         <w:t>n</w:t>
       </w:r>
-      <w:proofErr w:type="spellEnd"/>
     </w:p>
     <w:p>
       <w:pPr>
@@ -4580,28 +4488,24 @@
           <w:lang w:val="en-GB"/>
         </w:rPr>
       </w:pPr>
-      <w:proofErr w:type="spellStart"/>
       <w:r>
         <w:rPr>
           <w:lang w:val="en-GB"/>
         </w:rPr>
         <w:t>TextBox</w:t>
       </w:r>
-      <w:proofErr w:type="spellEnd"/>
       <w:r>
         <w:rPr>
           <w:lang w:val="en-GB"/>
         </w:rPr>
         <w:t xml:space="preserve"> </w:t>
       </w:r>
-      <w:proofErr w:type="spellStart"/>
       <w:r>
         <w:rPr>
           <w:lang w:val="en-GB"/>
         </w:rPr>
         <w:t>Präfix</w:t>
       </w:r>
-      <w:proofErr w:type="spellEnd"/>
       <w:r>
         <w:rPr>
           <w:lang w:val="en-GB"/>
@@ -4621,33 +4525,11 @@
           <w:lang w:val="en-GB"/>
         </w:rPr>
       </w:pPr>
-      <w:proofErr w:type="spellStart"/>
       <w:r>
         <w:rPr>
           <w:lang w:val="en-GB"/>
         </w:rPr>
-        <w:t>ListView</w:t>
-      </w:r>
-      <w:proofErr w:type="spellEnd"/>
-      <w:r>
-        <w:rPr>
-          <w:lang w:val="en-GB"/>
-        </w:rPr>
-        <w:t xml:space="preserve"> </w:t>
-      </w:r>
-      <w:proofErr w:type="spellStart"/>
-      <w:r>
-        <w:rPr>
-          <w:lang w:val="en-GB"/>
-        </w:rPr>
-        <w:t>Präfix</w:t>
-      </w:r>
-      <w:proofErr w:type="spellEnd"/>
-      <w:r>
-        <w:rPr>
-          <w:lang w:val="en-GB"/>
-        </w:rPr>
-        <w:t>: lv</w:t>
+        <w:t>ListView Präfix: lv</w:t>
       </w:r>
     </w:p>
     <w:p>
@@ -4658,13 +4540,8 @@
         <w:t xml:space="preserve"> Präfix</w:t>
       </w:r>
       <w:r>
-        <w:t xml:space="preserve">: </w:t>
-      </w:r>
-      <w:proofErr w:type="spellStart"/>
-      <w:r>
-        <w:t>cb</w:t>
-      </w:r>
-      <w:proofErr w:type="spellEnd"/>
+        <w:t>: cb</w:t>
+      </w:r>
     </w:p>
     <w:p/>
     <w:p>
@@ -4692,10 +4569,12 @@
       <w:pPr>
         <w:pStyle w:val="berschrift1"/>
       </w:pPr>
-      <w:bookmarkStart w:id="10" w:name="_Toc512343550"/>
-      <w:r>
-        <w:t>Kommentare</w:t>
-      </w:r>
+      <w:bookmarkStart w:id="9" w:name="_Toc512346542"/>
+      <w:r>
+        <w:t>Kommentar</w:t>
+      </w:r>
+      <w:bookmarkStart w:id="10" w:name="_GoBack"/>
+      <w:bookmarkEnd w:id="9"/>
       <w:bookmarkEnd w:id="10"/>
     </w:p>
     <w:p/>
@@ -4718,22 +4597,20 @@
         <w:t>dass</w:t>
       </w:r>
       <w:r>
-        <w:t xml:space="preserve"> das daran liegt, dass das </w:t>
-      </w:r>
-      <w:proofErr w:type="spellStart"/>
-      <w:r>
-        <w:t>DateTime</w:t>
-      </w:r>
-      <w:proofErr w:type="spellEnd"/>
-      <w:r>
-        <w:t xml:space="preserve"> Format Stunden anders behandelt, als die Funktionen der API.</w:t>
-      </w:r>
-      <w:r>
-        <w:t xml:space="preserve"> Wenn man eine Zeiteinstellung vor 12.00 braucht stimmt die Zeit, aber wenn zum Beispiel 12:10 eingibt, wird 00:10 ausgegeben.</w:t>
+        <w:t xml:space="preserve"> das daran liegt, dass das DateTime Format Stunden anders behandelt, als die Funktionen der API.</w:t>
+      </w:r>
+      <w:r>
+        <w:t xml:space="preserve"> Wenn man eine Zeiteinstellung vor 12.00 braucht stimmt die Zeit</w:t>
+      </w:r>
+      <w:r>
+        <w:t>. Gib man</w:t>
+      </w:r>
+      <w:r>
+        <w:t xml:space="preserve"> aber zum Beispiel 12:10 ein, wird 00:10 ausgegeben.</w:t>
       </w:r>
     </w:p>
     <w:sectPr>
-      <w:footerReference w:type="default" r:id="rId20"/>
+      <w:footerReference w:type="default" r:id="rId21"/>
       <w:pgSz w:w="11906" w:h="16838"/>
       <w:pgMar w:top="1417" w:right="1417" w:bottom="1134" w:left="1417" w:header="708" w:footer="708" w:gutter="0"/>
       <w:pgNumType w:start="0"/>
@@ -4800,7 +4677,7 @@
             <w:noProof/>
             <w:lang w:val="de-DE"/>
           </w:rPr>
-          <w:t>7</w:t>
+          <w:t>8</w:t>
         </w:r>
         <w:r>
           <w:fldChar w:fldCharType="end"/>
@@ -4846,7 +4723,96 @@
   <w:abstractNum w:abstractNumId="0" w15:restartNumberingAfterBreak="0">
     <w:nsid w:val="43252F2C"/>
     <w:multiLevelType w:val="hybridMultilevel"/>
-    <w:tmpl w:val="91142BCA"/>
+    <w:tmpl w:val="5A7EEFE6"/>
+    <w:lvl w:ilvl="0" w:tplc="D5BAFF36">
+      <w:start w:val="1"/>
+      <w:numFmt w:val="decimal"/>
+      <w:lvlText w:val="%1."/>
+      <w:lvlJc w:val="left"/>
+      <w:pPr>
+        <w:ind w:left="720" w:hanging="360"/>
+      </w:pPr>
+      <w:rPr>
+        <w:rFonts w:asciiTheme="minorHAnsi" w:eastAsiaTheme="minorHAnsi" w:hAnsiTheme="minorHAnsi" w:cstheme="minorBidi"/>
+      </w:rPr>
+    </w:lvl>
+    <w:lvl w:ilvl="1" w:tplc="08070019" w:tentative="1">
+      <w:start w:val="1"/>
+      <w:numFmt w:val="lowerLetter"/>
+      <w:lvlText w:val="%2."/>
+      <w:lvlJc w:val="left"/>
+      <w:pPr>
+        <w:ind w:left="1440" w:hanging="360"/>
+      </w:pPr>
+    </w:lvl>
+    <w:lvl w:ilvl="2" w:tplc="0807001B" w:tentative="1">
+      <w:start w:val="1"/>
+      <w:numFmt w:val="lowerRoman"/>
+      <w:lvlText w:val="%3."/>
+      <w:lvlJc w:val="right"/>
+      <w:pPr>
+        <w:ind w:left="2160" w:hanging="180"/>
+      </w:pPr>
+    </w:lvl>
+    <w:lvl w:ilvl="3" w:tplc="0807000F" w:tentative="1">
+      <w:start w:val="1"/>
+      <w:numFmt w:val="decimal"/>
+      <w:lvlText w:val="%4."/>
+      <w:lvlJc w:val="left"/>
+      <w:pPr>
+        <w:ind w:left="2880" w:hanging="360"/>
+      </w:pPr>
+    </w:lvl>
+    <w:lvl w:ilvl="4" w:tplc="08070019" w:tentative="1">
+      <w:start w:val="1"/>
+      <w:numFmt w:val="lowerLetter"/>
+      <w:lvlText w:val="%5."/>
+      <w:lvlJc w:val="left"/>
+      <w:pPr>
+        <w:ind w:left="3600" w:hanging="360"/>
+      </w:pPr>
+    </w:lvl>
+    <w:lvl w:ilvl="5" w:tplc="0807001B" w:tentative="1">
+      <w:start w:val="1"/>
+      <w:numFmt w:val="lowerRoman"/>
+      <w:lvlText w:val="%6."/>
+      <w:lvlJc w:val="right"/>
+      <w:pPr>
+        <w:ind w:left="4320" w:hanging="180"/>
+      </w:pPr>
+    </w:lvl>
+    <w:lvl w:ilvl="6" w:tplc="0807000F" w:tentative="1">
+      <w:start w:val="1"/>
+      <w:numFmt w:val="decimal"/>
+      <w:lvlText w:val="%7."/>
+      <w:lvlJc w:val="left"/>
+      <w:pPr>
+        <w:ind w:left="5040" w:hanging="360"/>
+      </w:pPr>
+    </w:lvl>
+    <w:lvl w:ilvl="7" w:tplc="08070019" w:tentative="1">
+      <w:start w:val="1"/>
+      <w:numFmt w:val="lowerLetter"/>
+      <w:lvlText w:val="%8."/>
+      <w:lvlJc w:val="left"/>
+      <w:pPr>
+        <w:ind w:left="5760" w:hanging="360"/>
+      </w:pPr>
+    </w:lvl>
+    <w:lvl w:ilvl="8" w:tplc="0807001B" w:tentative="1">
+      <w:start w:val="1"/>
+      <w:numFmt w:val="lowerRoman"/>
+      <w:lvlText w:val="%9."/>
+      <w:lvlJc w:val="right"/>
+      <w:pPr>
+        <w:ind w:left="6480" w:hanging="180"/>
+      </w:pPr>
+    </w:lvl>
+  </w:abstractNum>
+  <w:abstractNum w:abstractNumId="1" w15:restartNumberingAfterBreak="0">
+    <w:nsid w:val="6C2A4CC9"/>
+    <w:multiLevelType w:val="hybridMultilevel"/>
+    <w:tmpl w:val="2CB2045E"/>
     <w:lvl w:ilvl="0" w:tplc="0807000F">
       <w:start w:val="1"/>
       <w:numFmt w:val="decimal"/>
@@ -4934,6 +4900,9 @@
   </w:abstractNum>
   <w:num w:numId="1">
     <w:abstractNumId w:val="0"/>
+  </w:num>
+  <w:num w:numId="2">
+    <w:abstractNumId w:val="1"/>
   </w:num>
 </w:numbering>
 </file>
@@ -5904,10 +5873,22 @@
 </CoverPageProperties>
 </file>
 
+<file path=customXml/item2.xml><?xml version="1.0" encoding="utf-8"?>
+<b:Sources xmlns:b="http://schemas.openxmlformats.org/officeDocument/2006/bibliography" xmlns="http://schemas.openxmlformats.org/officeDocument/2006/bibliography" SelectedStyle="\APASixthEditionOfficeOnline.xsl" StyleName="APA" Version="6"/>
+</file>
+
 <file path=customXml/itemProps1.xml><?xml version="1.0" encoding="utf-8"?>
 <ds:datastoreItem xmlns:ds="http://schemas.openxmlformats.org/officeDocument/2006/customXml" ds:itemID="{55AF091B-3C7A-41E3-B477-F2FDAA23CFDA}">
   <ds:schemaRefs>
     <ds:schemaRef ds:uri="http://schemas.microsoft.com/office/2006/coverPageProps"/>
   </ds:schemaRefs>
 </ds:datastoreItem>
+</file>
+
+<file path=customXml/itemProps2.xml><?xml version="1.0" encoding="utf-8"?>
+<ds:datastoreItem xmlns:ds="http://schemas.openxmlformats.org/officeDocument/2006/customXml" ds:itemID="{6C5568F3-3A83-4CCD-9E7E-53C2F73F91BD}">
+  <ds:schemaRefs>
+    <ds:schemaRef ds:uri="http://schemas.openxmlformats.org/officeDocument/2006/bibliography"/>
+  </ds:schemaRefs>
+</ds:datastoreItem>
 </file>
</xml_diff>